<commit_message>
added template for gauge
</commit_message>
<xml_diff>
--- a/Web platform API.docx
+++ b/Web platform API.docx
@@ -37,7 +37,7 @@
       <w:r>
         <w:t xml:space="preserve"> (</w:t>
       </w:r>
-      <w:hyperlink r:id="rId4" w:history="1">
+      <w:hyperlink r:id="rId5" w:anchor="history" w:history="1">
         <w:r>
           <w:rPr>
             <w:rStyle w:val="Hyperlink"/>
@@ -49,10 +49,7 @@
         <w:t>)</w:t>
       </w:r>
     </w:p>
-    <w:p>
-      <w:bookmarkStart w:id="0" w:name="_GoBack"/>
-      <w:bookmarkEnd w:id="0"/>
-    </w:p>
+    <w:p/>
     <w:tbl>
       <w:tblPr>
         <w:tblW w:w="2124" w:type="dxa"/>
@@ -2096,6 +2093,336 @@
       </w:tr>
     </w:tbl>
     <w:p/>
+    <w:p>
+      <w:r>
+        <w:t>Create link to a database or being able to mimic a database</w:t>
+      </w:r>
+    </w:p>
+    <w:p/>
+    <w:p>
+      <w:r>
+        <w:t>Dashboard information</w:t>
+      </w:r>
+    </w:p>
+    <w:p>
+      <w:r>
+        <w:t>Tool for the electrification of heat</w:t>
+      </w:r>
+    </w:p>
+    <w:p>
+      <w:r>
+        <w:t xml:space="preserve">To display: </w:t>
+      </w:r>
+    </w:p>
+    <w:p>
+      <w:pPr>
+        <w:rPr>
+          <w:b/>
+        </w:rPr>
+      </w:pPr>
+      <w:r>
+        <w:rPr>
+          <w:b/>
+        </w:rPr>
+        <w:t>Dashboard 1:</w:t>
+      </w:r>
+    </w:p>
+    <w:p>
+      <w:pPr>
+        <w:pStyle w:val="ListParagraph"/>
+        <w:numPr>
+          <w:ilvl w:val="0"/>
+          <w:numId w:val="1"/>
+        </w:numPr>
+      </w:pPr>
+      <w:r>
+        <w:t>Live generation</w:t>
+      </w:r>
+    </w:p>
+    <w:p>
+      <w:pPr>
+        <w:pStyle w:val="ListParagraph"/>
+        <w:numPr>
+          <w:ilvl w:val="0"/>
+          <w:numId w:val="1"/>
+        </w:numPr>
+      </w:pPr>
+      <w:r>
+        <w:t>S</w:t>
+      </w:r>
+      <w:r>
+        <w:t>hare of renewable electricity</w:t>
+      </w:r>
+    </w:p>
+    <w:p>
+      <w:pPr>
+        <w:pStyle w:val="ListParagraph"/>
+        <w:numPr>
+          <w:ilvl w:val="0"/>
+          <w:numId w:val="1"/>
+        </w:numPr>
+      </w:pPr>
+      <w:r>
+        <w:t>Current MEF</w:t>
+      </w:r>
+    </w:p>
+    <w:p>
+      <w:pPr>
+        <w:rPr>
+          <w:b/>
+        </w:rPr>
+      </w:pPr>
+      <w:r>
+        <w:rPr>
+          <w:b/>
+        </w:rPr>
+        <w:t>Dashboard 2</w:t>
+      </w:r>
+      <w:r>
+        <w:rPr>
+          <w:b/>
+        </w:rPr>
+        <w:t xml:space="preserve"> (electrification of heat)</w:t>
+      </w:r>
+      <w:r>
+        <w:rPr>
+          <w:b/>
+        </w:rPr>
+        <w:t>:</w:t>
+      </w:r>
+    </w:p>
+    <w:p>
+      <w:pPr>
+        <w:rPr>
+          <w:b/>
+        </w:rPr>
+      </w:pPr>
+      <w:r>
+        <w:rPr>
+          <w:b/>
+        </w:rPr>
+        <w:t>Aim: Inform public about the electrification of heat, the importance of timing demand and to know where the electricity is produced</w:t>
+      </w:r>
+      <w:bookmarkStart w:id="0" w:name="_GoBack"/>
+      <w:bookmarkEnd w:id="0"/>
+    </w:p>
+    <w:p>
+      <w:pPr>
+        <w:pStyle w:val="ListParagraph"/>
+        <w:numPr>
+          <w:ilvl w:val="0"/>
+          <w:numId w:val="3"/>
+        </w:numPr>
+      </w:pPr>
+      <w:r>
+        <w:t>Current average temperature</w:t>
+      </w:r>
+      <w:r>
+        <w:t xml:space="preserve"> (get Out-turn temperature from </w:t>
+      </w:r>
+      <w:proofErr w:type="spellStart"/>
+      <w:r>
+        <w:t>Elexon</w:t>
+      </w:r>
+      <w:proofErr w:type="spellEnd"/>
+      <w:r>
+        <w:t xml:space="preserve"> website)</w:t>
+      </w:r>
+    </w:p>
+    <w:p>
+      <w:r>
+        <w:t>https://www.elexon.co.uk/wp-content/uploads/2017/06/bmrs_api_data_push_user_guide_v1.1.pdf</w:t>
+      </w:r>
+    </w:p>
+    <w:p>
+      <w:pPr>
+        <w:pStyle w:val="ListParagraph"/>
+        <w:numPr>
+          <w:ilvl w:val="0"/>
+          <w:numId w:val="3"/>
+        </w:numPr>
+      </w:pPr>
+      <w:r>
+        <w:t>Current MEF based on temperature</w:t>
+      </w:r>
+    </w:p>
+    <w:p>
+      <w:pPr>
+        <w:pStyle w:val="ListParagraph"/>
+        <w:numPr>
+          <w:ilvl w:val="0"/>
+          <w:numId w:val="3"/>
+        </w:numPr>
+      </w:pPr>
+      <w:r>
+        <w:t>Table of MEF</w:t>
+      </w:r>
+      <w:r>
+        <w:t xml:space="preserve"> and linked to temperature</w:t>
+      </w:r>
+      <w:r>
+        <w:t xml:space="preserve"> (based on the last year of data)</w:t>
+      </w:r>
+    </w:p>
+    <w:tbl>
+      <w:tblPr>
+        <w:tblStyle w:val="TableGrid"/>
+        <w:tblW w:w="0" w:type="auto"/>
+        <w:tblLook w:val="04A0" w:firstRow="1" w:lastRow="0" w:firstColumn="1" w:lastColumn="0" w:noHBand="0" w:noVBand="1"/>
+      </w:tblPr>
+      <w:tblGrid>
+        <w:gridCol w:w="1391"/>
+        <w:gridCol w:w="1271"/>
+        <w:gridCol w:w="1271"/>
+        <w:gridCol w:w="1272"/>
+        <w:gridCol w:w="1272"/>
+        <w:gridCol w:w="1273"/>
+        <w:gridCol w:w="1266"/>
+      </w:tblGrid>
+      <w:tr>
+        <w:tc>
+          <w:tcPr>
+            <w:tcW w:w="1288" w:type="dxa"/>
+          </w:tcPr>
+          <w:p>
+            <w:r>
+              <w:lastRenderedPageBreak/>
+              <w:t>Temperature range</w:t>
+            </w:r>
+          </w:p>
+        </w:tc>
+        <w:tc>
+          <w:tcPr>
+            <w:tcW w:w="1288" w:type="dxa"/>
+          </w:tcPr>
+          <w:p>
+            <w:r>
+              <w:t>0-5C</w:t>
+            </w:r>
+          </w:p>
+        </w:tc>
+        <w:tc>
+          <w:tcPr>
+            <w:tcW w:w="1288" w:type="dxa"/>
+          </w:tcPr>
+          <w:p>
+            <w:r>
+              <w:t>5-10</w:t>
+            </w:r>
+          </w:p>
+        </w:tc>
+        <w:tc>
+          <w:tcPr>
+            <w:tcW w:w="1288" w:type="dxa"/>
+          </w:tcPr>
+          <w:p>
+            <w:r>
+              <w:t>10-15</w:t>
+            </w:r>
+          </w:p>
+        </w:tc>
+        <w:tc>
+          <w:tcPr>
+            <w:tcW w:w="1288" w:type="dxa"/>
+          </w:tcPr>
+          <w:p>
+            <w:r>
+              <w:t>15-20</w:t>
+            </w:r>
+          </w:p>
+        </w:tc>
+        <w:tc>
+          <w:tcPr>
+            <w:tcW w:w="1288" w:type="dxa"/>
+          </w:tcPr>
+          <w:p>
+            <w:r>
+              <w:t>25+</w:t>
+            </w:r>
+          </w:p>
+        </w:tc>
+        <w:tc>
+          <w:tcPr>
+            <w:tcW w:w="1288" w:type="dxa"/>
+          </w:tcPr>
+          <w:p/>
+        </w:tc>
+      </w:tr>
+      <w:tr>
+        <w:tc>
+          <w:tcPr>
+            <w:tcW w:w="1288" w:type="dxa"/>
+          </w:tcPr>
+          <w:p>
+            <w:r>
+              <w:t>MEF</w:t>
+            </w:r>
+          </w:p>
+        </w:tc>
+        <w:tc>
+          <w:tcPr>
+            <w:tcW w:w="1288" w:type="dxa"/>
+          </w:tcPr>
+          <w:p/>
+        </w:tc>
+        <w:tc>
+          <w:tcPr>
+            <w:tcW w:w="1288" w:type="dxa"/>
+          </w:tcPr>
+          <w:p/>
+        </w:tc>
+        <w:tc>
+          <w:tcPr>
+            <w:tcW w:w="1288" w:type="dxa"/>
+          </w:tcPr>
+          <w:p/>
+        </w:tc>
+        <w:tc>
+          <w:tcPr>
+            <w:tcW w:w="1288" w:type="dxa"/>
+          </w:tcPr>
+          <w:p/>
+        </w:tc>
+        <w:tc>
+          <w:tcPr>
+            <w:tcW w:w="1288" w:type="dxa"/>
+          </w:tcPr>
+          <w:p/>
+        </w:tc>
+        <w:tc>
+          <w:tcPr>
+            <w:tcW w:w="1288" w:type="dxa"/>
+          </w:tcPr>
+          <w:p/>
+        </w:tc>
+      </w:tr>
+    </w:tbl>
+    <w:p/>
+    <w:p>
+      <w:pPr>
+        <w:pStyle w:val="ListParagraph"/>
+        <w:numPr>
+          <w:ilvl w:val="0"/>
+          <w:numId w:val="3"/>
+        </w:numPr>
+      </w:pPr>
+      <w:r>
+        <w:t xml:space="preserve">Predicted </w:t>
+      </w:r>
+      <w:r>
+        <w:t>profile</w:t>
+      </w:r>
+      <w:r>
+        <w:t xml:space="preserve"> from heat-pumps</w:t>
+      </w:r>
+      <w:r>
+        <w:t xml:space="preserve"> based on temperature data</w:t>
+      </w:r>
+      <w:r>
+        <w:t xml:space="preserve"> (and ability to download)</w:t>
+      </w:r>
+    </w:p>
+    <w:p/>
     <w:p/>
     <w:p/>
     <w:sectPr>
@@ -2106,6 +2433,367 @@
     </w:sectPr>
   </w:body>
 </w:document>
+</file>
+
+<file path=word/numbering.xml><?xml version="1.0" encoding="utf-8"?>
+<w:numbering xmlns:wpc="http://schemas.microsoft.com/office/word/2010/wordprocessingCanvas" xmlns:cx="http://schemas.microsoft.com/office/drawing/2014/chartex" xmlns:cx1="http://schemas.microsoft.com/office/drawing/2015/9/8/chartex" xmlns:cx2="http://schemas.microsoft.com/office/drawing/2015/10/21/chartex" xmlns:cx3="http://schemas.microsoft.com/office/drawing/2016/5/9/chartex" xmlns:cx4="http://schemas.microsoft.com/office/drawing/2016/5/10/chartex" xmlns:cx5="http://schemas.microsoft.com/office/drawing/2016/5/11/chartex" xmlns:cx6="http://schemas.microsoft.com/office/drawing/2016/5/12/chartex" xmlns:cx7="http://schemas.microsoft.com/office/drawing/2016/5/13/chartex" xmlns:cx8="http://schemas.microsoft.com/office/drawing/2016/5/14/chartex" xmlns:mc="http://schemas.openxmlformats.org/markup-compatibility/2006" xmlns:aink="http://schemas.microsoft.com/office/drawing/2016/ink" xmlns:am3d="http://schemas.microsoft.com/office/drawing/2017/model3d" xmlns:o="urn:schemas-microsoft-com:office:office" xmlns:r="http://schemas.openxmlformats.org/officeDocument/2006/relationships" xmlns:m="http://schemas.openxmlformats.org/officeDocument/2006/math" xmlns:v="urn:schemas-microsoft-com:vml" xmlns:wp14="http://schemas.microsoft.com/office/word/2010/wordprocessingDrawing" xmlns:wp="http://schemas.openxmlformats.org/drawingml/2006/wordprocessingDrawing" xmlns:w10="urn:schemas-microsoft-com:office:word" xmlns:w="http://schemas.openxmlformats.org/wordprocessingml/2006/main" xmlns:w14="http://schemas.microsoft.com/office/word/2010/wordml" xmlns:w15="http://schemas.microsoft.com/office/word/2012/wordml" xmlns:w16cid="http://schemas.microsoft.com/office/word/2016/wordml/cid" xmlns:w16se="http://schemas.microsoft.com/office/word/2015/wordml/symex" xmlns:wpg="http://schemas.microsoft.com/office/word/2010/wordprocessingGroup" xmlns:wpi="http://schemas.microsoft.com/office/word/2010/wordprocessingInk" xmlns:wne="http://schemas.microsoft.com/office/word/2006/wordml" xmlns:wps="http://schemas.microsoft.com/office/word/2010/wordprocessingShape" mc:Ignorable="w14 w15 w16se w16cid wp14">
+  <w:abstractNum w:abstractNumId="0" w15:restartNumberingAfterBreak="0">
+    <w:nsid w:val="11812486"/>
+    <w:multiLevelType w:val="hybridMultilevel"/>
+    <w:tmpl w:val="140ECF9E"/>
+    <w:lvl w:ilvl="0" w:tplc="0809000F">
+      <w:start w:val="1"/>
+      <w:numFmt w:val="decimal"/>
+      <w:lvlText w:val="%1."/>
+      <w:lvlJc w:val="left"/>
+      <w:pPr>
+        <w:ind w:left="720" w:hanging="360"/>
+      </w:pPr>
+    </w:lvl>
+    <w:lvl w:ilvl="1" w:tplc="08090019" w:tentative="1">
+      <w:start w:val="1"/>
+      <w:numFmt w:val="lowerLetter"/>
+      <w:lvlText w:val="%2."/>
+      <w:lvlJc w:val="left"/>
+      <w:pPr>
+        <w:ind w:left="1440" w:hanging="360"/>
+      </w:pPr>
+    </w:lvl>
+    <w:lvl w:ilvl="2" w:tplc="0809001B" w:tentative="1">
+      <w:start w:val="1"/>
+      <w:numFmt w:val="lowerRoman"/>
+      <w:lvlText w:val="%3."/>
+      <w:lvlJc w:val="right"/>
+      <w:pPr>
+        <w:ind w:left="2160" w:hanging="180"/>
+      </w:pPr>
+    </w:lvl>
+    <w:lvl w:ilvl="3" w:tplc="0809000F" w:tentative="1">
+      <w:start w:val="1"/>
+      <w:numFmt w:val="decimal"/>
+      <w:lvlText w:val="%4."/>
+      <w:lvlJc w:val="left"/>
+      <w:pPr>
+        <w:ind w:left="2880" w:hanging="360"/>
+      </w:pPr>
+    </w:lvl>
+    <w:lvl w:ilvl="4" w:tplc="08090019" w:tentative="1">
+      <w:start w:val="1"/>
+      <w:numFmt w:val="lowerLetter"/>
+      <w:lvlText w:val="%5."/>
+      <w:lvlJc w:val="left"/>
+      <w:pPr>
+        <w:ind w:left="3600" w:hanging="360"/>
+      </w:pPr>
+    </w:lvl>
+    <w:lvl w:ilvl="5" w:tplc="0809001B" w:tentative="1">
+      <w:start w:val="1"/>
+      <w:numFmt w:val="lowerRoman"/>
+      <w:lvlText w:val="%6."/>
+      <w:lvlJc w:val="right"/>
+      <w:pPr>
+        <w:ind w:left="4320" w:hanging="180"/>
+      </w:pPr>
+    </w:lvl>
+    <w:lvl w:ilvl="6" w:tplc="0809000F" w:tentative="1">
+      <w:start w:val="1"/>
+      <w:numFmt w:val="decimal"/>
+      <w:lvlText w:val="%7."/>
+      <w:lvlJc w:val="left"/>
+      <w:pPr>
+        <w:ind w:left="5040" w:hanging="360"/>
+      </w:pPr>
+    </w:lvl>
+    <w:lvl w:ilvl="7" w:tplc="08090019" w:tentative="1">
+      <w:start w:val="1"/>
+      <w:numFmt w:val="lowerLetter"/>
+      <w:lvlText w:val="%8."/>
+      <w:lvlJc w:val="left"/>
+      <w:pPr>
+        <w:ind w:left="5760" w:hanging="360"/>
+      </w:pPr>
+    </w:lvl>
+    <w:lvl w:ilvl="8" w:tplc="0809001B" w:tentative="1">
+      <w:start w:val="1"/>
+      <w:numFmt w:val="lowerRoman"/>
+      <w:lvlText w:val="%9."/>
+      <w:lvlJc w:val="right"/>
+      <w:pPr>
+        <w:ind w:left="6480" w:hanging="180"/>
+      </w:pPr>
+    </w:lvl>
+  </w:abstractNum>
+  <w:abstractNum w:abstractNumId="1" w15:restartNumberingAfterBreak="0">
+    <w:nsid w:val="5E967B88"/>
+    <w:multiLevelType w:val="hybridMultilevel"/>
+    <w:tmpl w:val="B2225AC4"/>
+    <w:lvl w:ilvl="0" w:tplc="0809000F">
+      <w:start w:val="1"/>
+      <w:numFmt w:val="decimal"/>
+      <w:lvlText w:val="%1."/>
+      <w:lvlJc w:val="left"/>
+      <w:pPr>
+        <w:ind w:left="720" w:hanging="360"/>
+      </w:pPr>
+    </w:lvl>
+    <w:lvl w:ilvl="1" w:tplc="08090019" w:tentative="1">
+      <w:start w:val="1"/>
+      <w:numFmt w:val="lowerLetter"/>
+      <w:lvlText w:val="%2."/>
+      <w:lvlJc w:val="left"/>
+      <w:pPr>
+        <w:ind w:left="1440" w:hanging="360"/>
+      </w:pPr>
+    </w:lvl>
+    <w:lvl w:ilvl="2" w:tplc="0809001B" w:tentative="1">
+      <w:start w:val="1"/>
+      <w:numFmt w:val="lowerRoman"/>
+      <w:lvlText w:val="%3."/>
+      <w:lvlJc w:val="right"/>
+      <w:pPr>
+        <w:ind w:left="2160" w:hanging="180"/>
+      </w:pPr>
+    </w:lvl>
+    <w:lvl w:ilvl="3" w:tplc="0809000F" w:tentative="1">
+      <w:start w:val="1"/>
+      <w:numFmt w:val="decimal"/>
+      <w:lvlText w:val="%4."/>
+      <w:lvlJc w:val="left"/>
+      <w:pPr>
+        <w:ind w:left="2880" w:hanging="360"/>
+      </w:pPr>
+    </w:lvl>
+    <w:lvl w:ilvl="4" w:tplc="08090019" w:tentative="1">
+      <w:start w:val="1"/>
+      <w:numFmt w:val="lowerLetter"/>
+      <w:lvlText w:val="%5."/>
+      <w:lvlJc w:val="left"/>
+      <w:pPr>
+        <w:ind w:left="3600" w:hanging="360"/>
+      </w:pPr>
+    </w:lvl>
+    <w:lvl w:ilvl="5" w:tplc="0809001B" w:tentative="1">
+      <w:start w:val="1"/>
+      <w:numFmt w:val="lowerRoman"/>
+      <w:lvlText w:val="%6."/>
+      <w:lvlJc w:val="right"/>
+      <w:pPr>
+        <w:ind w:left="4320" w:hanging="180"/>
+      </w:pPr>
+    </w:lvl>
+    <w:lvl w:ilvl="6" w:tplc="0809000F" w:tentative="1">
+      <w:start w:val="1"/>
+      <w:numFmt w:val="decimal"/>
+      <w:lvlText w:val="%7."/>
+      <w:lvlJc w:val="left"/>
+      <w:pPr>
+        <w:ind w:left="5040" w:hanging="360"/>
+      </w:pPr>
+    </w:lvl>
+    <w:lvl w:ilvl="7" w:tplc="08090019" w:tentative="1">
+      <w:start w:val="1"/>
+      <w:numFmt w:val="lowerLetter"/>
+      <w:lvlText w:val="%8."/>
+      <w:lvlJc w:val="left"/>
+      <w:pPr>
+        <w:ind w:left="5760" w:hanging="360"/>
+      </w:pPr>
+    </w:lvl>
+    <w:lvl w:ilvl="8" w:tplc="0809001B" w:tentative="1">
+      <w:start w:val="1"/>
+      <w:numFmt w:val="lowerRoman"/>
+      <w:lvlText w:val="%9."/>
+      <w:lvlJc w:val="right"/>
+      <w:pPr>
+        <w:ind w:left="6480" w:hanging="180"/>
+      </w:pPr>
+    </w:lvl>
+  </w:abstractNum>
+  <w:abstractNum w:abstractNumId="2" w15:restartNumberingAfterBreak="0">
+    <w:nsid w:val="7B873F90"/>
+    <w:multiLevelType w:val="hybridMultilevel"/>
+    <w:tmpl w:val="323CB18E"/>
+    <w:lvl w:ilvl="0" w:tplc="0809000F">
+      <w:start w:val="1"/>
+      <w:numFmt w:val="decimal"/>
+      <w:lvlText w:val="%1."/>
+      <w:lvlJc w:val="left"/>
+      <w:pPr>
+        <w:ind w:left="720" w:hanging="360"/>
+      </w:pPr>
+    </w:lvl>
+    <w:lvl w:ilvl="1" w:tplc="08090019" w:tentative="1">
+      <w:start w:val="1"/>
+      <w:numFmt w:val="lowerLetter"/>
+      <w:lvlText w:val="%2."/>
+      <w:lvlJc w:val="left"/>
+      <w:pPr>
+        <w:ind w:left="1440" w:hanging="360"/>
+      </w:pPr>
+    </w:lvl>
+    <w:lvl w:ilvl="2" w:tplc="0809001B" w:tentative="1">
+      <w:start w:val="1"/>
+      <w:numFmt w:val="lowerRoman"/>
+      <w:lvlText w:val="%3."/>
+      <w:lvlJc w:val="right"/>
+      <w:pPr>
+        <w:ind w:left="2160" w:hanging="180"/>
+      </w:pPr>
+    </w:lvl>
+    <w:lvl w:ilvl="3" w:tplc="0809000F" w:tentative="1">
+      <w:start w:val="1"/>
+      <w:numFmt w:val="decimal"/>
+      <w:lvlText w:val="%4."/>
+      <w:lvlJc w:val="left"/>
+      <w:pPr>
+        <w:ind w:left="2880" w:hanging="360"/>
+      </w:pPr>
+    </w:lvl>
+    <w:lvl w:ilvl="4" w:tplc="08090019" w:tentative="1">
+      <w:start w:val="1"/>
+      <w:numFmt w:val="lowerLetter"/>
+      <w:lvlText w:val="%5."/>
+      <w:lvlJc w:val="left"/>
+      <w:pPr>
+        <w:ind w:left="3600" w:hanging="360"/>
+      </w:pPr>
+    </w:lvl>
+    <w:lvl w:ilvl="5" w:tplc="0809001B" w:tentative="1">
+      <w:start w:val="1"/>
+      <w:numFmt w:val="lowerRoman"/>
+      <w:lvlText w:val="%6."/>
+      <w:lvlJc w:val="right"/>
+      <w:pPr>
+        <w:ind w:left="4320" w:hanging="180"/>
+      </w:pPr>
+    </w:lvl>
+    <w:lvl w:ilvl="6" w:tplc="0809000F" w:tentative="1">
+      <w:start w:val="1"/>
+      <w:numFmt w:val="decimal"/>
+      <w:lvlText w:val="%7."/>
+      <w:lvlJc w:val="left"/>
+      <w:pPr>
+        <w:ind w:left="5040" w:hanging="360"/>
+      </w:pPr>
+    </w:lvl>
+    <w:lvl w:ilvl="7" w:tplc="08090019" w:tentative="1">
+      <w:start w:val="1"/>
+      <w:numFmt w:val="lowerLetter"/>
+      <w:lvlText w:val="%8."/>
+      <w:lvlJc w:val="left"/>
+      <w:pPr>
+        <w:ind w:left="5760" w:hanging="360"/>
+      </w:pPr>
+    </w:lvl>
+    <w:lvl w:ilvl="8" w:tplc="0809001B" w:tentative="1">
+      <w:start w:val="1"/>
+      <w:numFmt w:val="lowerRoman"/>
+      <w:lvlText w:val="%9."/>
+      <w:lvlJc w:val="right"/>
+      <w:pPr>
+        <w:ind w:left="6480" w:hanging="180"/>
+      </w:pPr>
+    </w:lvl>
+  </w:abstractNum>
+  <w:abstractNum w:abstractNumId="3" w15:restartNumberingAfterBreak="0">
+    <w:nsid w:val="7D531EAD"/>
+    <w:multiLevelType w:val="hybridMultilevel"/>
+    <w:tmpl w:val="126E801C"/>
+    <w:lvl w:ilvl="0" w:tplc="0809000F">
+      <w:start w:val="1"/>
+      <w:numFmt w:val="decimal"/>
+      <w:lvlText w:val="%1."/>
+      <w:lvlJc w:val="left"/>
+      <w:pPr>
+        <w:ind w:left="720" w:hanging="360"/>
+      </w:pPr>
+    </w:lvl>
+    <w:lvl w:ilvl="1" w:tplc="08090019" w:tentative="1">
+      <w:start w:val="1"/>
+      <w:numFmt w:val="lowerLetter"/>
+      <w:lvlText w:val="%2."/>
+      <w:lvlJc w:val="left"/>
+      <w:pPr>
+        <w:ind w:left="1440" w:hanging="360"/>
+      </w:pPr>
+    </w:lvl>
+    <w:lvl w:ilvl="2" w:tplc="0809001B" w:tentative="1">
+      <w:start w:val="1"/>
+      <w:numFmt w:val="lowerRoman"/>
+      <w:lvlText w:val="%3."/>
+      <w:lvlJc w:val="right"/>
+      <w:pPr>
+        <w:ind w:left="2160" w:hanging="180"/>
+      </w:pPr>
+    </w:lvl>
+    <w:lvl w:ilvl="3" w:tplc="0809000F" w:tentative="1">
+      <w:start w:val="1"/>
+      <w:numFmt w:val="decimal"/>
+      <w:lvlText w:val="%4."/>
+      <w:lvlJc w:val="left"/>
+      <w:pPr>
+        <w:ind w:left="2880" w:hanging="360"/>
+      </w:pPr>
+    </w:lvl>
+    <w:lvl w:ilvl="4" w:tplc="08090019" w:tentative="1">
+      <w:start w:val="1"/>
+      <w:numFmt w:val="lowerLetter"/>
+      <w:lvlText w:val="%5."/>
+      <w:lvlJc w:val="left"/>
+      <w:pPr>
+        <w:ind w:left="3600" w:hanging="360"/>
+      </w:pPr>
+    </w:lvl>
+    <w:lvl w:ilvl="5" w:tplc="0809001B" w:tentative="1">
+      <w:start w:val="1"/>
+      <w:numFmt w:val="lowerRoman"/>
+      <w:lvlText w:val="%6."/>
+      <w:lvlJc w:val="right"/>
+      <w:pPr>
+        <w:ind w:left="4320" w:hanging="180"/>
+      </w:pPr>
+    </w:lvl>
+    <w:lvl w:ilvl="6" w:tplc="0809000F" w:tentative="1">
+      <w:start w:val="1"/>
+      <w:numFmt w:val="decimal"/>
+      <w:lvlText w:val="%7."/>
+      <w:lvlJc w:val="left"/>
+      <w:pPr>
+        <w:ind w:left="5040" w:hanging="360"/>
+      </w:pPr>
+    </w:lvl>
+    <w:lvl w:ilvl="7" w:tplc="08090019" w:tentative="1">
+      <w:start w:val="1"/>
+      <w:numFmt w:val="lowerLetter"/>
+      <w:lvlText w:val="%8."/>
+      <w:lvlJc w:val="left"/>
+      <w:pPr>
+        <w:ind w:left="5760" w:hanging="360"/>
+      </w:pPr>
+    </w:lvl>
+    <w:lvl w:ilvl="8" w:tplc="0809001B" w:tentative="1">
+      <w:start w:val="1"/>
+      <w:numFmt w:val="lowerRoman"/>
+      <w:lvlText w:val="%9."/>
+      <w:lvlJc w:val="right"/>
+      <w:pPr>
+        <w:ind w:left="6480" w:hanging="180"/>
+      </w:pPr>
+    </w:lvl>
+  </w:abstractNum>
+  <w:num w:numId="1">
+    <w:abstractNumId w:val="0"/>
+  </w:num>
+  <w:num w:numId="2">
+    <w:abstractNumId w:val="3"/>
+  </w:num>
+  <w:num w:numId="3">
+    <w:abstractNumId w:val="2"/>
+  </w:num>
+  <w:num w:numId="4">
+    <w:abstractNumId w:val="1"/>
+  </w:num>
+</w:numbering>
 </file>
 
 <file path=word/styles.xml><?xml version="1.0" encoding="utf-8"?>
@@ -2590,6 +3278,36 @@
       <w:shd w:val="clear" w:color="auto" w:fill="E1DFDD"/>
     </w:rPr>
   </w:style>
+  <w:style w:type="table" w:styleId="TableGrid">
+    <w:name w:val="Table Grid"/>
+    <w:basedOn w:val="TableNormal"/>
+    <w:uiPriority w:val="39"/>
+    <w:rsid w:val="005D4E7B"/>
+    <w:pPr>
+      <w:spacing w:after="0" w:line="240" w:lineRule="auto"/>
+    </w:pPr>
+    <w:tblPr>
+      <w:tblBorders>
+        <w:top w:val="single" w:sz="4" w:space="0" w:color="auto"/>
+        <w:left w:val="single" w:sz="4" w:space="0" w:color="auto"/>
+        <w:bottom w:val="single" w:sz="4" w:space="0" w:color="auto"/>
+        <w:right w:val="single" w:sz="4" w:space="0" w:color="auto"/>
+        <w:insideH w:val="single" w:sz="4" w:space="0" w:color="auto"/>
+        <w:insideV w:val="single" w:sz="4" w:space="0" w:color="auto"/>
+      </w:tblBorders>
+    </w:tblPr>
+  </w:style>
+  <w:style w:type="paragraph" w:styleId="ListParagraph">
+    <w:name w:val="List Paragraph"/>
+    <w:basedOn w:val="Normal"/>
+    <w:uiPriority w:val="34"/>
+    <w:qFormat/>
+    <w:rsid w:val="00231E63"/>
+    <w:pPr>
+      <w:ind w:left="720"/>
+      <w:contextualSpacing/>
+    </w:pPr>
+  </w:style>
 </w:styles>
 </file>
 

</xml_diff>